<commit_message>
successfully updates table size.
</commit_message>
<xml_diff>
--- a/Blog.WordTemplateBookmark/BookmarkTest.docx
+++ b/Blog.WordTemplateBookmark/BookmarkTest.docx
@@ -22,14 +22,16 @@
       <w:pPr>
         <w:ind w:left="5760"/>
       </w:pPr>
+      <w:bookmarkStart w:id="0" w:name="_GoBack"/>
+      <w:bookmarkEnd w:id="0"/>
       <w:r>
         <w:t xml:space="preserve">Signed by </w:t>
       </w:r>
-      <w:bookmarkStart w:id="0" w:name="signer1"/>
+      <w:bookmarkStart w:id="1" w:name="signer1"/>
       <w:r>
         <w:t>Signer</w:t>
       </w:r>
-      <w:bookmarkEnd w:id="0"/>
+      <w:bookmarkEnd w:id="1"/>
     </w:p>
     <w:p>
       <w:r>
@@ -61,16 +63,24 @@
       <w:tblPr>
         <w:tblStyle w:val="TableGrid"/>
         <w:tblW w:w="0" w:type="auto"/>
-        <w:tblInd w:w="5665" w:type="dxa"/>
+        <w:jc w:val="right"/>
+        <w:tblCellMar>
+          <w:left w:w="115" w:type="dxa"/>
+          <w:right w:w="115" w:type="dxa"/>
+        </w:tblCellMar>
         <w:tblLook w:val="04A0" w:firstRow="1" w:lastRow="0" w:firstColumn="1" w:lastColumn="0" w:noHBand="0" w:noVBand="1"/>
       </w:tblPr>
       <w:tblGrid>
         <w:gridCol w:w="3685"/>
       </w:tblGrid>
       <w:tr>
+        <w:trPr>
+          <w:jc w:val="right"/>
+        </w:trPr>
         <w:tc>
           <w:tcPr>
             <w:tcW w:w="3685" w:type="dxa"/>
+            <w:noWrap/>
           </w:tcPr>
           <w:p>
             <w:r>
@@ -81,11 +91,11 @@
             <w:r>
               <w:t xml:space="preserve">Signed by </w:t>
             </w:r>
-            <w:bookmarkStart w:id="1" w:name="signer2"/>
+            <w:bookmarkStart w:id="2" w:name="signer2"/>
             <w:r>
               <w:t>Signer</w:t>
             </w:r>
-            <w:bookmarkEnd w:id="1"/>
+            <w:bookmarkEnd w:id="2"/>
           </w:p>
           <w:p/>
         </w:tc>
@@ -117,10 +127,7 @@
         <w:tab/>
       </w:r>
     </w:p>
-    <w:p>
-      <w:bookmarkStart w:id="2" w:name="_GoBack"/>
-      <w:bookmarkEnd w:id="2"/>
-    </w:p>
+    <w:p/>
     <w:p/>
     <w:sectPr>
       <w:pgSz w:w="12240" w:h="15840"/>

</xml_diff>